<commit_message>
made and positioned beetles grouped character position def by village
</commit_message>
<xml_diff>
--- a/_docs/NA LD Tech Manual.docx
+++ b/_docs/NA LD Tech Manual.docx
@@ -154,40 +154,30 @@
       </w:r>
       <w:r>
         <w:br/>
-      </w:r>
-      <w:r>
-        <w:t>Introduced in LD45 (Warp Trash Flotilla)</w:t>
-      </w:r>
+        <w:t xml:space="preserve">Introduced in LD45 (Warp Trash Flotilla) </w:t>
+      </w:r>
+    </w:p>
+    <w:p>
+      <w:r>
+        <w:t>writes a console to the screen. Extended in LD49 to delay timeouts until abstract "turns". Now line wraps correctly. The way it draws is reworked each LD as requirements for things like scrolling up or down changes. Could be a bit more general.</w:t>
+      </w:r>
+    </w:p>
+    <w:p>
+      <w:proofErr w:type="spellStart"/>
+      <w:r>
+        <w:rPr>
+          <w:b/>
+          <w:bCs/>
+        </w:rPr>
+        <w:t>soundHandler.lua</w:t>
+      </w:r>
+      <w:proofErr w:type="spellEnd"/>
       <w:r>
         <w:t xml:space="preserve"> </w:t>
       </w:r>
-    </w:p>
-    <w:p>
-      <w:r>
-        <w:t>writes a console to the screen. Extended in LD49 to delay timeouts until abstract "turns". Now line wraps correctly. The way it draws is reworked each LD as requirements for things like scrolling up or down changes. Could be a bit more general.</w:t>
-      </w:r>
-    </w:p>
-    <w:p>
-      <w:proofErr w:type="spellStart"/>
-      <w:r>
-        <w:rPr>
-          <w:b/>
-          <w:bCs/>
-        </w:rPr>
-        <w:t>soundHandler.lua</w:t>
-      </w:r>
-      <w:proofErr w:type="spellEnd"/>
-      <w:r>
-        <w:t xml:space="preserve"> </w:t>
-      </w:r>
-      <w:r>
-        <w:br/>
-      </w:r>
-      <w:r>
-        <w:t>Introduced in LD45 (Warp Trash Flotilla)</w:t>
-      </w:r>
-      <w:r>
-        <w:t xml:space="preserve"> </w:t>
+      <w:r>
+        <w:br/>
+        <w:t xml:space="preserve">Introduced in LD45 (Warp Trash Flotilla) </w:t>
       </w:r>
     </w:p>
     <w:p>
@@ -357,16 +347,44 @@
       </w:r>
     </w:p>
     <w:p>
-      <w:r>
-        <w:t xml:space="preserve"> - </w:t>
-      </w:r>
-      <w:proofErr w:type="spellStart"/>
-      <w:r>
+      <w:proofErr w:type="spellStart"/>
+      <w:r>
+        <w:rPr>
+          <w:b/>
+          <w:bCs/>
+        </w:rPr>
         <w:t>dialogueHandler.lua</w:t>
       </w:r>
       <w:proofErr w:type="spellEnd"/>
       <w:r>
-        <w:t xml:space="preserve"> (LD50). A system that handles branching, conditional, and dynamic dialogue trees. Takes generic 'chat' "objects" in which contain setup information and a map of scenes in a particular format. Fairly general, but only handles one chat at a time (no parallel or saving chats). Uses </w:t>
+        <w:rPr>
+          <w:b/>
+          <w:bCs/>
+        </w:rPr>
+        <w:t xml:space="preserve"> </w:t>
+      </w:r>
+      <w:r>
+        <w:br/>
+        <w:t xml:space="preserve">Introduced in </w:t>
+      </w:r>
+      <w:r>
+        <w:t>LD50</w:t>
+      </w:r>
+      <w:r>
+        <w:t xml:space="preserve"> (</w:t>
+      </w:r>
+      <w:proofErr w:type="spellStart"/>
+      <w:r>
+        <w:t>Flickerlight</w:t>
+      </w:r>
+      <w:proofErr w:type="spellEnd"/>
+      <w:r>
+        <w:t>)</w:t>
+      </w:r>
+    </w:p>
+    <w:p>
+      <w:r>
+        <w:t xml:space="preserve">A system that handles branching, conditional, and dynamic dialogue trees. Takes generic 'chat' "objects" in which contain setup information and a map of scenes in a particular format. Fairly general, but only handles one chat at a time (no parallel or saving chats). Uses </w:t>
       </w:r>
       <w:proofErr w:type="spellStart"/>
       <w:r>
@@ -394,16 +412,23 @@
       </w:r>
     </w:p>
     <w:p>
-      <w:r>
-        <w:t xml:space="preserve"> - </w:t>
-      </w:r>
-      <w:proofErr w:type="spellStart"/>
-      <w:r>
+      <w:proofErr w:type="spellStart"/>
+      <w:r>
+        <w:rPr>
+          <w:b/>
+          <w:bCs/>
+        </w:rPr>
         <w:t>global.lua</w:t>
       </w:r>
       <w:proofErr w:type="spellEnd"/>
       <w:r>
-        <w:t xml:space="preserve"> (LD???). A file containing a table of </w:t>
+        <w:br/>
+        <w:t>Not sure when introduced.</w:t>
+      </w:r>
+    </w:p>
+    <w:p>
+      <w:r>
+        <w:t xml:space="preserve">A file containing a table of </w:t>
       </w:r>
       <w:proofErr w:type="spellStart"/>
       <w:r>
@@ -423,29 +448,80 @@
       </w:r>
     </w:p>
     <w:p>
-      <w:r>
-        <w:t xml:space="preserve"> - </w:t>
-      </w:r>
-      <w:proofErr w:type="spellStart"/>
-      <w:r>
+      <w:proofErr w:type="spellStart"/>
+      <w:r>
+        <w:rPr>
+          <w:b/>
+          <w:bCs/>
+        </w:rPr>
         <w:t>progression.lua</w:t>
       </w:r>
       <w:proofErr w:type="spellEnd"/>
       <w:r>
-        <w:t xml:space="preserve"> (LD47). A generic system for specifying how to turn a single number, "progress", into distributions of game elements that the player encounters. Specifies probability distributions over time using keyframes. Enemies and terrain from LD48 and LD49 run on this.</w:t>
-      </w:r>
-    </w:p>
-    <w:p>
-      <w:r>
-        <w:t xml:space="preserve"> - </w:t>
-      </w:r>
-      <w:proofErr w:type="spellStart"/>
-      <w:r>
+        <w:t xml:space="preserve"> </w:t>
+      </w:r>
+      <w:r>
+        <w:br/>
+        <w:t xml:space="preserve">Introduced in </w:t>
+      </w:r>
+      <w:r>
+        <w:t>LD47</w:t>
+      </w:r>
+      <w:r>
+        <w:t xml:space="preserve"> (</w:t>
+      </w:r>
+      <w:proofErr w:type="spellStart"/>
+      <w:r>
+        <w:t>Crocodial</w:t>
+      </w:r>
+      <w:proofErr w:type="spellEnd"/>
+      <w:r>
+        <w:t>)</w:t>
+      </w:r>
+    </w:p>
+    <w:p>
+      <w:r>
+        <w:t>A generic system for specifying how to turn a single number, "progress", into distributions of game elements that the player encounters. Specifies probability distributions over time using keyframes. Enemies and terrain from LD48 and LD49 run on this.</w:t>
+      </w:r>
+    </w:p>
+    <w:p>
+      <w:proofErr w:type="spellStart"/>
+      <w:r>
+        <w:rPr>
+          <w:b/>
+          <w:bCs/>
+        </w:rPr>
         <w:t>shadowHandler.lua</w:t>
       </w:r>
       <w:proofErr w:type="spellEnd"/>
       <w:r>
-        <w:t xml:space="preserve"> (LD50). Wrapper for a shadow framework I downloaded a few years ago but never used in a LD. I had no experience with it and had to fight it a few times when it tried to wrestle away our framerate. </w:t>
+        <w:t xml:space="preserve"> </w:t>
+      </w:r>
+      <w:r>
+        <w:br/>
+        <w:t xml:space="preserve">Introduced in </w:t>
+      </w:r>
+      <w:r>
+        <w:t>LD50</w:t>
+      </w:r>
+      <w:r>
+        <w:t xml:space="preserve"> (</w:t>
+      </w:r>
+      <w:proofErr w:type="spellStart"/>
+      <w:r>
+        <w:t>Flickerlight</w:t>
+      </w:r>
+      <w:proofErr w:type="spellEnd"/>
+      <w:r>
+        <w:t>)</w:t>
+      </w:r>
+      <w:r>
+        <w:t xml:space="preserve"> </w:t>
+      </w:r>
+    </w:p>
+    <w:p>
+      <w:r>
+        <w:t xml:space="preserve">Wrapper for a shadow framework I downloaded a few years ago but never used in a LD. I had no experience with it and had to fight it a few times when it tried to wrestle away our framerate. </w:t>
       </w:r>
       <w:proofErr w:type="gramStart"/>
       <w:r>
@@ -457,55 +533,107 @@
       </w:r>
     </w:p>
     <w:p>
-      <w:r>
-        <w:t xml:space="preserve"> - </w:t>
-      </w:r>
-      <w:proofErr w:type="spellStart"/>
-      <w:r>
+      <w:proofErr w:type="spellStart"/>
+      <w:r>
+        <w:rPr>
+          <w:b/>
+          <w:bCs/>
+        </w:rPr>
         <w:t>componentHandler.lua</w:t>
       </w:r>
       <w:proofErr w:type="spellEnd"/>
       <w:r>
-        <w:t xml:space="preserve"> (LD49). Not really a handler. Specialised to LD49 then cut down to demonstrate physics.</w:t>
-      </w:r>
-    </w:p>
-    <w:p>
-      <w:r>
-        <w:t xml:space="preserve"> - </w:t>
-      </w:r>
-      <w:proofErr w:type="spellStart"/>
-      <w:r>
+        <w:t xml:space="preserve"> </w:t>
+      </w:r>
+      <w:r>
+        <w:br/>
+        <w:t xml:space="preserve">Introduced in </w:t>
+      </w:r>
+      <w:r>
+        <w:t>LD49</w:t>
+      </w:r>
+      <w:r>
+        <w:t xml:space="preserve"> (Three Miles High)</w:t>
+      </w:r>
+    </w:p>
+    <w:p>
+      <w:r>
+        <w:t>Not really a handler. Specialised to LD49 then cut down to demonstrate physics.</w:t>
+      </w:r>
+    </w:p>
+    <w:p>
+      <w:proofErr w:type="spellStart"/>
+      <w:r>
+        <w:rPr>
+          <w:b/>
+          <w:bCs/>
+        </w:rPr>
         <w:t>gameHandler.lua</w:t>
       </w:r>
       <w:proofErr w:type="spellEnd"/>
       <w:r>
-        <w:t xml:space="preserve"> (LD??). Not really a handler either. Exists as a prompt to collect all the "gamey" stuff in one place rather than in world objects. LD50 doesn't really have global "gamey" stuff though, such as money or score.</w:t>
-      </w:r>
-    </w:p>
-    <w:p>
-      <w:r>
-        <w:t xml:space="preserve"> - </w:t>
-      </w:r>
-      <w:proofErr w:type="spellStart"/>
-      <w:r>
+        <w:br/>
+        <w:t>Not sure when introduced.</w:t>
+      </w:r>
+      <w:r>
+        <w:t xml:space="preserve"> </w:t>
+      </w:r>
+    </w:p>
+    <w:p>
+      <w:r>
+        <w:t>Not really a handler either. Exists as a prompt to collect all the "gamey" stuff in one place rather than in world objects. LD50 doesn't really have global "gamey" stuff though, such as money or score.</w:t>
+      </w:r>
+    </w:p>
+    <w:p>
+      <w:proofErr w:type="spellStart"/>
+      <w:r>
+        <w:rPr>
+          <w:b/>
+          <w:bCs/>
+        </w:rPr>
         <w:t>moduleTest.lua</w:t>
       </w:r>
       <w:proofErr w:type="spellEnd"/>
       <w:r>
-        <w:t xml:space="preserve"> (LD??). Draws a walking monk, animations, explosions, sounds. Now has shadows. Test for the generic handlers.</w:t>
-      </w:r>
-    </w:p>
-    <w:p>
-      <w:r>
-        <w:t xml:space="preserve"> - </w:t>
-      </w:r>
-      <w:proofErr w:type="spellStart"/>
-      <w:r>
+        <w:t xml:space="preserve"> </w:t>
+      </w:r>
+      <w:r>
+        <w:br/>
+        <w:t>Not sure when introduced.</w:t>
+      </w:r>
+    </w:p>
+    <w:p>
+      <w:r>
+        <w:lastRenderedPageBreak/>
+        <w:t>Draws a walking monk, animations, explosions, sounds. Now has shadows. Test for the generic handlers.</w:t>
+      </w:r>
+    </w:p>
+    <w:p>
+      <w:proofErr w:type="spellStart"/>
+      <w:r>
+        <w:rPr>
+          <w:b/>
+          <w:bCs/>
+        </w:rPr>
         <w:t>groundHandler.lua</w:t>
       </w:r>
       <w:proofErr w:type="spellEnd"/>
       <w:r>
-        <w:t xml:space="preserve"> (scratch) - A new version of this type of file exists in various games as required. </w:t>
+        <w:t xml:space="preserve"> </w:t>
+      </w:r>
+      <w:r>
+        <w:br/>
+      </w:r>
+      <w:r>
+        <w:t>Assembled per game as required</w:t>
+      </w:r>
+      <w:r>
+        <w:t>.</w:t>
+      </w:r>
+    </w:p>
+    <w:p>
+      <w:r>
+        <w:t xml:space="preserve">A new version of this type of file exists in various games as required. </w:t>
       </w:r>
       <w:proofErr w:type="gramStart"/>
       <w:r>
@@ -541,29 +669,53 @@
       </w:r>
     </w:p>
     <w:p>
-      <w:r>
-        <w:t xml:space="preserve"> - </w:t>
-      </w:r>
-      <w:proofErr w:type="spellStart"/>
-      <w:r>
+      <w:proofErr w:type="spellStart"/>
+      <w:r>
+        <w:rPr>
+          <w:b/>
+          <w:bCs/>
+        </w:rPr>
         <w:t>npcHandler.lua</w:t>
       </w:r>
       <w:proofErr w:type="spellEnd"/>
       <w:r>
-        <w:t xml:space="preserve"> (scratch) - A good example of a simple skeleton that tracks and runs an Object (in the OO sense). These appear in games as required. This one runs all the NPC fireflies.</w:t>
-      </w:r>
-    </w:p>
-    <w:p>
-      <w:r>
-        <w:t xml:space="preserve"> - </w:t>
-      </w:r>
-      <w:proofErr w:type="spellStart"/>
-      <w:r>
+        <w:t xml:space="preserve"> </w:t>
+      </w:r>
+      <w:r>
+        <w:br/>
+        <w:t>Assembled per game as required.</w:t>
+      </w:r>
+    </w:p>
+    <w:p>
+      <w:r>
+        <w:t>A good example of a simple skeleton that tracks and runs an Object (in the OO sense). These appear in games as required. This one runs all the NPC fireflies.</w:t>
+      </w:r>
+    </w:p>
+    <w:p>
+      <w:proofErr w:type="spellStart"/>
+      <w:r>
+        <w:rPr>
+          <w:b/>
+          <w:bCs/>
+        </w:rPr>
         <w:t>terrainHandler.lua</w:t>
       </w:r>
       <w:proofErr w:type="spellEnd"/>
       <w:r>
-        <w:t xml:space="preserve"> (scratch) - A more complicated example of the same task as </w:t>
+        <w:rPr>
+          <w:b/>
+          <w:bCs/>
+        </w:rPr>
+        <w:t xml:space="preserve"> </w:t>
+      </w:r>
+      <w:r>
+        <w:br/>
+        <w:t>Assembled per game as required.</w:t>
+      </w:r>
+    </w:p>
+    <w:p>
+      <w:r>
+        <w:t xml:space="preserve">A more complicated example of the same task as </w:t>
       </w:r>
       <w:proofErr w:type="spellStart"/>
       <w:r>
@@ -583,124 +735,165 @@
       </w:r>
     </w:p>
     <w:p>
-      <w:r>
-        <w:t xml:space="preserve"> - </w:t>
-      </w:r>
-      <w:proofErr w:type="spellStart"/>
-      <w:r>
+      <w:proofErr w:type="spellStart"/>
+      <w:r>
+        <w:rPr>
+          <w:b/>
+          <w:bCs/>
+        </w:rPr>
         <w:t>playerHandler.lua</w:t>
       </w:r>
       <w:proofErr w:type="spellEnd"/>
       <w:r>
-        <w:t xml:space="preserve"> (scratch) - A file that tends to exist and balloon a bit out of control. Handles player UI, player input, and a few things about player state.</w:t>
+        <w:br/>
+      </w:r>
+      <w:r>
+        <w:t>Assembled per game as required.</w:t>
+      </w:r>
+    </w:p>
+    <w:p>
+      <w:r>
+        <w:t>A file that tends to exist and balloon a bit out of control. Handles player UI, player input, and a few things about player state.</w:t>
+      </w:r>
+    </w:p>
+    <w:p>
+      <w:proofErr w:type="spellStart"/>
+      <w:r>
+        <w:rPr>
+          <w:b/>
+          <w:bCs/>
+        </w:rPr>
+        <w:t>main.lua</w:t>
+      </w:r>
+      <w:proofErr w:type="spellEnd"/>
+      <w:r>
+        <w:br/>
+        <w:t xml:space="preserve">Most likely introduced in </w:t>
+      </w:r>
+      <w:r>
+        <w:t>LD45</w:t>
+      </w:r>
+      <w:r>
+        <w:t xml:space="preserve"> (Warp Trash Flotilla)</w:t>
+      </w:r>
+    </w:p>
+    <w:p>
+      <w:r>
+        <w:t>Entry point. Kept slim by calling world. If the interface of a game is complex</w:t>
+      </w:r>
+      <w:r>
+        <w:t>,</w:t>
+      </w:r>
+      <w:r>
+        <w:t xml:space="preserve"> there might also be </w:t>
+      </w:r>
+      <w:proofErr w:type="spellStart"/>
+      <w:r>
+        <w:t>interface.lua</w:t>
+      </w:r>
+      <w:proofErr w:type="spellEnd"/>
+      <w:r>
+        <w:t>.</w:t>
+      </w:r>
+    </w:p>
+    <w:p>
+      <w:proofErr w:type="spellStart"/>
+      <w:r>
+        <w:rPr>
+          <w:b/>
+          <w:bCs/>
+        </w:rPr>
+        <w:t>world.lua</w:t>
+      </w:r>
+      <w:proofErr w:type="spellEnd"/>
+      <w:r>
+        <w:rPr>
+          <w:b/>
+          <w:bCs/>
+        </w:rPr>
+        <w:t xml:space="preserve"> </w:t>
+      </w:r>
+      <w:r>
+        <w:br/>
+      </w:r>
+      <w:r>
+        <w:t>Most likely introduced in LD45 (Warp Trash Flotilla)</w:t>
+      </w:r>
+    </w:p>
+    <w:p>
+      <w:r>
+        <w:t xml:space="preserve">The primary entry </w:t>
+      </w:r>
+      <w:proofErr w:type="gramStart"/>
+      <w:r>
+        <w:t>point</w:t>
+      </w:r>
+      <w:proofErr w:type="gramEnd"/>
+      <w:r>
+        <w:t xml:space="preserve"> on from </w:t>
+      </w:r>
+      <w:proofErr w:type="spellStart"/>
+      <w:r>
+        <w:t>main.lua</w:t>
+      </w:r>
+      <w:proofErr w:type="spellEnd"/>
+      <w:r>
+        <w:t>. Initialises and runs most handlers. Contains generic things such as music state and whether the game is over. Contains transforms between screen, world, and interface (</w:t>
+      </w:r>
+      <w:proofErr w:type="spellStart"/>
+      <w:proofErr w:type="gramStart"/>
+      <w:r>
+        <w:t>eg</w:t>
+      </w:r>
+      <w:proofErr w:type="spellEnd"/>
+      <w:proofErr w:type="gramEnd"/>
+      <w:r>
+        <w:t xml:space="preserve"> </w:t>
+      </w:r>
+      <w:proofErr w:type="spellStart"/>
+      <w:r>
+        <w:t>WorldToScreen</w:t>
+      </w:r>
+      <w:proofErr w:type="spellEnd"/>
+      <w:r>
+        <w:t xml:space="preserve">, </w:t>
+      </w:r>
+      <w:proofErr w:type="spellStart"/>
+      <w:r>
+        <w:t>ScreenToInterface</w:t>
+      </w:r>
+      <w:proofErr w:type="spellEnd"/>
+      <w:r>
+        <w:t xml:space="preserve">). I set the interface-&gt;screen transform to the identity in this game for simplicity though. The game is restarted by setting </w:t>
+      </w:r>
+      <w:proofErr w:type="spellStart"/>
+      <w:proofErr w:type="gramStart"/>
+      <w:r>
+        <w:t>world.self</w:t>
+      </w:r>
+      <w:proofErr w:type="spellEnd"/>
+      <w:proofErr w:type="gramEnd"/>
+      <w:r>
+        <w:t xml:space="preserve"> = {} and calling </w:t>
+      </w:r>
+      <w:proofErr w:type="spellStart"/>
+      <w:r>
+        <w:t>world.Initialize</w:t>
+      </w:r>
+      <w:proofErr w:type="spellEnd"/>
+      <w:r>
+        <w:t>.</w:t>
+      </w:r>
+    </w:p>
+    <w:p/>
+    <w:p>
+      <w:r>
+        <w:br w:type="page"/>
       </w:r>
     </w:p>
     <w:p>
       <w:r>
         <w:lastRenderedPageBreak/>
-        <w:t xml:space="preserve"> - </w:t>
-      </w:r>
-      <w:proofErr w:type="spellStart"/>
-      <w:r>
-        <w:t>main.lua</w:t>
-      </w:r>
-      <w:proofErr w:type="spellEnd"/>
-      <w:r>
-        <w:t xml:space="preserve"> (LD45?) - Entry point. Kept slim by calling world. If the interface of a game is </w:t>
-      </w:r>
-      <w:proofErr w:type="gramStart"/>
-      <w:r>
-        <w:t>complex</w:t>
-      </w:r>
-      <w:proofErr w:type="gramEnd"/>
-      <w:r>
-        <w:t xml:space="preserve"> there might also be </w:t>
-      </w:r>
-      <w:proofErr w:type="spellStart"/>
-      <w:r>
-        <w:t>interface.lua</w:t>
-      </w:r>
-      <w:proofErr w:type="spellEnd"/>
-      <w:r>
-        <w:t>.</w:t>
-      </w:r>
-    </w:p>
-    <w:p>
-      <w:r>
-        <w:t xml:space="preserve"> - </w:t>
-      </w:r>
-      <w:proofErr w:type="spellStart"/>
-      <w:r>
-        <w:t>world.lua</w:t>
-      </w:r>
-      <w:proofErr w:type="spellEnd"/>
-      <w:r>
-        <w:t xml:space="preserve"> (LD45?) - The primary entry </w:t>
-      </w:r>
-      <w:proofErr w:type="gramStart"/>
-      <w:r>
-        <w:t>point</w:t>
-      </w:r>
-      <w:proofErr w:type="gramEnd"/>
-      <w:r>
-        <w:t xml:space="preserve"> on from </w:t>
-      </w:r>
-      <w:proofErr w:type="spellStart"/>
-      <w:r>
-        <w:t>main.lua</w:t>
-      </w:r>
-      <w:proofErr w:type="spellEnd"/>
-      <w:r>
-        <w:t>. Initialises and runs most handlers. Contains generic things such as music state and whether the game is over. Contains transforms between screen, world, and interface (</w:t>
-      </w:r>
-      <w:proofErr w:type="spellStart"/>
-      <w:proofErr w:type="gramStart"/>
-      <w:r>
-        <w:t>eg</w:t>
-      </w:r>
-      <w:proofErr w:type="spellEnd"/>
-      <w:proofErr w:type="gramEnd"/>
-      <w:r>
-        <w:t xml:space="preserve"> </w:t>
-      </w:r>
-      <w:proofErr w:type="spellStart"/>
-      <w:r>
-        <w:t>WorldToScreen</w:t>
-      </w:r>
-      <w:proofErr w:type="spellEnd"/>
-      <w:r>
-        <w:t xml:space="preserve">, </w:t>
-      </w:r>
-      <w:proofErr w:type="spellStart"/>
-      <w:r>
-        <w:t>ScreenToInterface</w:t>
-      </w:r>
-      <w:proofErr w:type="spellEnd"/>
-      <w:r>
-        <w:t xml:space="preserve">). I set the interface-&gt;screen transform to the identity in this game for simplicity though. The game is restarted by setting </w:t>
-      </w:r>
-      <w:proofErr w:type="spellStart"/>
-      <w:proofErr w:type="gramStart"/>
-      <w:r>
-        <w:t>world.self</w:t>
-      </w:r>
-      <w:proofErr w:type="spellEnd"/>
-      <w:proofErr w:type="gramEnd"/>
-      <w:r>
-        <w:t xml:space="preserve"> = {} and calling </w:t>
-      </w:r>
-      <w:proofErr w:type="spellStart"/>
-      <w:r>
-        <w:t>world.Initialize</w:t>
-      </w:r>
-      <w:proofErr w:type="spellEnd"/>
-      <w:r>
-        <w:t>.</w:t>
-      </w:r>
-    </w:p>
-    <w:p/>
-    <w:p>
-      <w:r>
         <w:t xml:space="preserve">Handler practises: Most handler-style files now contain self and </w:t>
       </w:r>
       <w:proofErr w:type="spellStart"/>

</xml_diff>